<commit_message>
adding final presentation file
</commit_message>
<xml_diff>
--- a/population presentation.docx
+++ b/population presentation.docx
@@ -229,141 +229,127 @@
         <w:t>:</w:t>
       </w:r>
       <w:r>
-        <w:t xml:space="preserve"> Using code learned in class</w:t>
-      </w:r>
-      <w:r>
-        <w:t xml:space="preserve"> as a reference</w:t>
-      </w:r>
-      <w:r>
-        <w:t xml:space="preserve">, I </w:t>
-      </w:r>
-      <w:r>
-        <w:t>wrote the specific lines needed to start the HTML creation</w:t>
-      </w:r>
-      <w:r>
-        <w:t xml:space="preserve"> (Go more in depth on this topic</w:t>
-      </w:r>
-      <w:r>
-        <w:t>, around 30 seconds</w:t>
-      </w:r>
-      <w:r>
-        <w:t xml:space="preserve"> of time is available</w:t>
-      </w:r>
-      <w:r>
-        <w:t>).</w:t>
-      </w:r>
-      <w:r>
         <w:t xml:space="preserve"> </w:t>
       </w:r>
       <w:r>
-        <w:t>Once the website was ready,</w:t>
-      </w:r>
-      <w:r>
-        <w:t xml:space="preserve"> I created an interactive world map at the top of our website.</w:t>
-      </w:r>
-      <w:r>
-        <w:t xml:space="preserve"> I</w:t>
-      </w:r>
-      <w:r>
-        <w:t xml:space="preserve"> then</w:t>
-      </w:r>
-      <w:r>
-        <w:t xml:space="preserve"> turned my attention to the databases</w:t>
-      </w:r>
-      <w:r>
-        <w:t>. I</w:t>
-      </w:r>
-      <w:r>
-        <w:t xml:space="preserve">n order to connect the </w:t>
-      </w:r>
-      <w:proofErr w:type="gramStart"/>
-      <w:r>
-        <w:t>information</w:t>
-      </w:r>
-      <w:proofErr w:type="gramEnd"/>
+        <w:t xml:space="preserve">Using the skills obtained in the previous module for mapping and </w:t>
+      </w:r>
+      <w:proofErr w:type="spellStart"/>
+      <w:r>
+        <w:t>geojson</w:t>
+      </w:r>
+      <w:proofErr w:type="spellEnd"/>
+      <w:r>
+        <w:t xml:space="preserve"> files, I created an interactive world map to appear. As you can see, when hovering over each country, an outline </w:t>
+      </w:r>
+      <w:proofErr w:type="gramStart"/>
+      <w:r>
+        <w:t>shows</w:t>
+      </w:r>
+      <w:proofErr w:type="gramEnd"/>
+      <w:r>
+        <w:t xml:space="preserve"> and the selected country is than </w:t>
+      </w:r>
+      <w:proofErr w:type="spellStart"/>
+      <w:r>
+        <w:t>gray'ed</w:t>
+      </w:r>
+      <w:proofErr w:type="spellEnd"/>
+      <w:r>
+        <w:t xml:space="preserve"> out. I </w:t>
+      </w:r>
+      <w:proofErr w:type="spellStart"/>
+      <w:r>
+        <w:t>acheived</w:t>
+      </w:r>
+      <w:proofErr w:type="spellEnd"/>
+      <w:r>
+        <w:t xml:space="preserve"> this visualization </w:t>
+      </w:r>
+      <w:proofErr w:type="gramStart"/>
+      <w:r>
+        <w:t>through the use of</w:t>
+      </w:r>
+      <w:proofErr w:type="gramEnd"/>
+      <w:r>
+        <w:t xml:space="preserve"> polygons for each "marker". I used a pre-existing </w:t>
+      </w:r>
+      <w:proofErr w:type="spellStart"/>
+      <w:r>
+        <w:t>geojson</w:t>
+      </w:r>
+      <w:proofErr w:type="spellEnd"/>
+      <w:r>
+        <w:t xml:space="preserve"> database for the coordinates of each country and created a tile layer for the world map, which as you can see, </w:t>
+      </w:r>
+      <w:proofErr w:type="gramStart"/>
+      <w:r>
+        <w:t>is located in</w:t>
+      </w:r>
+      <w:proofErr w:type="gramEnd"/>
+      <w:r>
+        <w:t xml:space="preserve"> the top right quadrant of the html webpage.</w:t>
+      </w:r>
+    </w:p>
+    <w:p>
+      <w:r>
+        <w:t>Since the pre-</w:t>
+      </w:r>
+      <w:proofErr w:type="spellStart"/>
+      <w:r>
+        <w:t>exisiting</w:t>
+      </w:r>
+      <w:proofErr w:type="spellEnd"/>
       <w:r>
         <w:t xml:space="preserve"> </w:t>
       </w:r>
-      <w:r>
-        <w:t>we had in our database to the</w:t>
-      </w:r>
-      <w:r>
-        <w:t xml:space="preserve"> </w:t>
-      </w:r>
-      <w:r>
-        <w:t xml:space="preserve">specific countries and their positions on the map, </w:t>
-      </w:r>
-      <w:r>
-        <w:t>I added each countries latitude and longitude</w:t>
-      </w:r>
-      <w:r>
-        <w:t xml:space="preserve"> to the database</w:t>
-      </w:r>
-      <w:r>
-        <w:t xml:space="preserve">. This </w:t>
-      </w:r>
-      <w:r>
-        <w:t>m</w:t>
-      </w:r>
-      <w:r>
-        <w:t xml:space="preserve">ade it possible for the </w:t>
-      </w:r>
-      <w:r>
-        <w:t xml:space="preserve">user to click on a country and receive </w:t>
-      </w:r>
-      <w:r>
-        <w:t>the proper</w:t>
-      </w:r>
-      <w:r>
-        <w:t xml:space="preserve"> information.</w:t>
-      </w:r>
-      <w:r>
-        <w:t xml:space="preserve"> Without this step, </w:t>
-      </w:r>
-      <w:r>
-        <w:t>clicking Canada may have given you Italy’s statistics</w:t>
-      </w:r>
-      <w:r>
-        <w:t>.</w:t>
-      </w:r>
-      <w:r>
-        <w:t xml:space="preserve"> </w:t>
-      </w:r>
-      <w:r>
-        <w:t xml:space="preserve">Upon completion of the </w:t>
-      </w:r>
-      <w:r>
-        <w:t>proper code, the</w:t>
-      </w:r>
-      <w:r>
-        <w:t xml:space="preserve"> map gives the user the opportunity </w:t>
-      </w:r>
-      <w:r>
-        <w:t>to hover over and click an</w:t>
-      </w:r>
-      <w:r>
-        <w:t>y</w:t>
-      </w:r>
-      <w:r>
-        <w:t xml:space="preserve"> country they wish to learn more information about. Once they click on a country, the popup provides the user with the countries population, </w:t>
-      </w:r>
-      <w:r>
-        <w:t xml:space="preserve">yearly percentage change, net change, </w:t>
-      </w:r>
-      <w:r>
-        <w:t xml:space="preserve">land area, fertility rate, median age, </w:t>
-      </w:r>
-      <w:r>
-        <w:t xml:space="preserve">and the world population. </w:t>
-      </w:r>
-      <w:r>
-        <w:t>The next step in ou</w:t>
-      </w:r>
-      <w:r>
-        <w:t>r</w:t>
-      </w:r>
-      <w:r>
-        <w:t xml:space="preserve"> project was to create the </w:t>
+      <w:proofErr w:type="spellStart"/>
+      <w:r>
+        <w:t>geojson</w:t>
+      </w:r>
+      <w:proofErr w:type="spellEnd"/>
+      <w:r>
+        <w:t xml:space="preserve"> library only contained the names of every country and the coordinates required to map the outline, I had to create a new database to retrieve other information required. I merged csv files using </w:t>
+      </w:r>
+      <w:proofErr w:type="spellStart"/>
+      <w:r>
+        <w:t>jupyter</w:t>
+      </w:r>
+      <w:proofErr w:type="spellEnd"/>
+      <w:r>
+        <w:t xml:space="preserve">-notebook that were found online with the statistics for the categories we wanted to cover. Each countries' current population as well as </w:t>
+      </w:r>
+      <w:proofErr w:type="spellStart"/>
+      <w:r>
+        <w:t>feritility</w:t>
+      </w:r>
+      <w:proofErr w:type="spellEnd"/>
+      <w:r>
+        <w:t xml:space="preserve"> rate, median age, land area, yearly percentage population change and the net change of population. Once the </w:t>
+      </w:r>
+      <w:proofErr w:type="spellStart"/>
+      <w:r>
+        <w:t>dataframes</w:t>
+      </w:r>
+      <w:proofErr w:type="spellEnd"/>
+      <w:r>
+        <w:t xml:space="preserve"> were merged successfully, using SQLite/</w:t>
+      </w:r>
+      <w:proofErr w:type="spellStart"/>
+      <w:r>
+        <w:t>SQLAlchemy</w:t>
+      </w:r>
+      <w:proofErr w:type="spellEnd"/>
+      <w:r>
+        <w:t xml:space="preserve"> and flask </w:t>
+      </w:r>
+      <w:proofErr w:type="spellStart"/>
+      <w:r>
+        <w:t>api's</w:t>
+      </w:r>
+      <w:proofErr w:type="spellEnd"/>
+      <w:r>
+        <w:t xml:space="preserve"> by running a python file, all the world population data was ready to be accessed. The next step in our project was to create the </w:t>
       </w:r>
       <w:proofErr w:type="gramStart"/>
       <w:r>
@@ -371,9 +357,10 @@
       </w:r>
       <w:proofErr w:type="gramEnd"/>
       <w:r>
-        <w:t xml:space="preserve"> menu.</w:t>
+        <w:t xml:space="preserve"> menu on the webpage.</w:t>
       </w:r>
     </w:p>
+    <w:p/>
     <w:p/>
     <w:p>
       <w:r>
@@ -407,7 +394,11 @@
       </w:r>
       <w:proofErr w:type="spellEnd"/>
       <w:r>
-        <w:t xml:space="preserve"> library possesses all the needed functions and tools to do so. First a constant variable was set along with d</w:t>
+        <w:t xml:space="preserve"> library possesses all the needed functions and tools to do so. First </w:t>
+      </w:r>
+      <w:r>
+        <w:lastRenderedPageBreak/>
+        <w:t>a constant variable was set along with d</w:t>
       </w:r>
       <w:proofErr w:type="gramStart"/>
       <w:r>
@@ -444,11 +435,7 @@
       </w:r>
       <w:proofErr w:type="spellEnd"/>
       <w:r>
-        <w:t xml:space="preserve">() </w:t>
-      </w:r>
-      <w:r>
-        <w:lastRenderedPageBreak/>
-        <w:t>function, which is responsible for building charts and setting the population info based on the selected country or in other words a change to the drop down menu. Once the drop down was running, with the ability to call on whichever country the user selects, 3 visualizations were present. A bar graph, a line graph and a pie chart. We selected these visualizations for the fact that they create a very easily digestible method for interpreting the data. Some of the conclusions that came from analyzing the line graph are that due to the slowing down of China’s year over year population growth, as of the 2023 numbers India is now the worlds most populous country. This makes sense when we factor in that based on our data, China’s fertility rate has been in decline since 1965.Furthermore, the country with the highest relative population growth is Nigeria, shown with the strong positive curve in their data. Seeing that Nigeria is the only country on the top 10 list with a positive yearly percentage change in population above 2% since 2015 and has maintained a fertility rate above 5 since 1955 at least, we can infer with confidence as to why their population growth has been the way it is. To round off our visualizations, a well constructed bar graph and pie chart were designed.</w:t>
+        <w:t>() function, which is responsible for building charts and setting the population info based on the selected country or in other words a change to the drop down menu. Once the drop down was running, with the ability to call on whichever country the user selects, 3 visualizations were present. A bar graph, a line graph and a pie chart. We selected these visualizations for the fact that they create a very easily digestible method for interpreting the data. Some of the conclusions that came from analyzing the line graph are that due to the slowing down of China’s year over year population growth, as of the 2023 numbers India is now the worlds most populous country. This makes sense when we factor in that based on our data, China’s fertility rate has been in decline since 1965.Furthermore, the country with the highest relative population growth is Nigeria, shown with the strong positive curve in their data. Seeing that Nigeria is the only country on the top 10 list with a positive yearly percentage change in population above 2% since 2015 and has maintained a fertility rate above 5 since 1955 at least, we can infer with confidence as to why their population growth has been the way it is. To round off our visualizations, a well constructed bar graph and pie chart were designed.</w:t>
       </w:r>
     </w:p>
     <w:p/>
@@ -468,7 +455,19 @@
       </w:r>
       <w:proofErr w:type="gramEnd"/>
       <w:r>
-        <w:t xml:space="preserve"> create the bar graph and pie chart, I first had to amend the size of the containers as well as the sequence of the demographics table on the top-left hand side of the webpage as well as the 3 visualizations that you see at the bottom of the page, that is the bar graph, line plot and the pie chart. This change was done through the html code, which once it was successfully alternated, the layout of the webpage became as you see it before you. The biggest challenge I encountered was believe it or not making the thickness of the bar graph to one that was appropriate. But once I was able to get the bar graph and pie chart completed and </w:t>
+        <w:t xml:space="preserve"> create the bar graph and pie chart, I first had to amend the size of the containers as well as the sequence of the demographics table on the top-left hand side of the webpage as well as the 3 visualizations that you see at the bottom of the page, that is the bar graph, line plot and the pie chart. This change was done through the </w:t>
+      </w:r>
+      <w:r>
+        <w:t>HTML</w:t>
+      </w:r>
+      <w:r>
+        <w:t xml:space="preserve"> code, which once it was successfully alter</w:t>
+      </w:r>
+      <w:r>
+        <w:t>ed</w:t>
+      </w:r>
+      <w:r>
+        <w:t xml:space="preserve">, the layout of the webpage became as you see it before you. The biggest challenge I encountered was believe it or not making the thickness of the bar graph to one that was appropriate. But once I was able to get the bar graph and pie chart completed and </w:t>
       </w:r>
       <w:proofErr w:type="gramStart"/>
       <w:r>
@@ -487,6 +486,8 @@
         <w:t xml:space="preserve"> for listening to our presentation and we hope you learned something about world population data or maybe are now interested in looking more into our website to come to your own conclusions. We now open the floor for questions.</w:t>
       </w:r>
     </w:p>
+    <w:p/>
+    <w:p/>
     <w:p>
       <w:pPr>
         <w:rPr>

</xml_diff>

<commit_message>
alterd Justin's presentation write up
</commit_message>
<xml_diff>
--- a/population presentation.docx
+++ b/population presentation.docx
@@ -23,32 +23,24 @@
         <w:t xml:space="preserve">: </w:t>
       </w:r>
       <w:r>
-        <w:t xml:space="preserve">Good </w:t>
-      </w:r>
-      <w:proofErr w:type="gramStart"/>
-      <w:r>
-        <w:t>evening</w:t>
-      </w:r>
-      <w:proofErr w:type="gramEnd"/>
+        <w:t xml:space="preserve">Good evening </w:t>
+      </w:r>
+      <w:r>
+        <w:t xml:space="preserve">Instructors and fellow classmates, </w:t>
+      </w:r>
+      <w:r>
+        <w:t xml:space="preserve">today we will share our </w:t>
+      </w:r>
+      <w:r>
+        <w:t xml:space="preserve">website that we </w:t>
+      </w:r>
+      <w:r>
+        <w:t>prepared</w:t>
+      </w:r>
       <w:r>
         <w:t xml:space="preserve"> </w:t>
       </w:r>
       <w:r>
-        <w:t xml:space="preserve">Instructors and fellow classmates, </w:t>
-      </w:r>
-      <w:r>
-        <w:t xml:space="preserve">today we will share our </w:t>
-      </w:r>
-      <w:r>
-        <w:t xml:space="preserve">website that we </w:t>
-      </w:r>
-      <w:r>
-        <w:t>prepared</w:t>
-      </w:r>
-      <w:r>
-        <w:t xml:space="preserve"> </w:t>
-      </w:r>
-      <w:r>
         <w:t xml:space="preserve">that takes a deep dive into the worlds population. </w:t>
       </w:r>
       <w:r>
@@ -103,26 +95,10 @@
         <w:t>data.worldbank.org” and received inspiration from “</w:t>
       </w:r>
       <w:r>
-        <w:t xml:space="preserve">worldpopulationreview.com”. Using these websites and methods we learned in </w:t>
-      </w:r>
-      <w:proofErr w:type="gramStart"/>
-      <w:r>
-        <w:t>class,</w:t>
-      </w:r>
-      <w:proofErr w:type="gramEnd"/>
-      <w:r>
-        <w:t xml:space="preserve"> we scrapped </w:t>
-      </w:r>
-      <w:r>
-        <w:t xml:space="preserve">the data we needed in order to build our website. We used pandas, </w:t>
-      </w:r>
-      <w:proofErr w:type="spellStart"/>
-      <w:r>
-        <w:t>jupyter</w:t>
-      </w:r>
-      <w:proofErr w:type="spellEnd"/>
-      <w:r>
-        <w:t xml:space="preserve"> notebook and python code to </w:t>
+        <w:t xml:space="preserve">worldpopulationreview.com”. Using these websites and methods we learned in class, we scrapped </w:t>
+      </w:r>
+      <w:r>
+        <w:t xml:space="preserve">the data we needed in order to build our website. We used pandas, jupyter notebook and python code to </w:t>
       </w:r>
       <w:r>
         <w:t>scrape and organize the data in order to make it easily acce</w:t>
@@ -143,15 +119,7 @@
         <w:t xml:space="preserve">Once the data was obtained and in easily accessible </w:t>
       </w:r>
       <w:r>
-        <w:t>excel sheets, we then used “</w:t>
-      </w:r>
-      <w:proofErr w:type="spellStart"/>
-      <w:r>
-        <w:t>SQLiteDatabaseBrowser</w:t>
-      </w:r>
-      <w:proofErr w:type="spellEnd"/>
-      <w:r>
-        <w:t>” to create ou</w:t>
+        <w:t>excel sheets, we then used “SQLiteDatabaseBrowser” to create ou</w:t>
       </w:r>
       <w:r>
         <w:t>r</w:t>
@@ -160,61 +128,40 @@
         <w:t xml:space="preserve"> SQLite databases. </w:t>
       </w:r>
       <w:r>
-        <w:t>“</w:t>
-      </w:r>
-      <w:proofErr w:type="spellStart"/>
-      <w:r>
-        <w:t>SQLiteDatabaseBrowser</w:t>
-      </w:r>
-      <w:proofErr w:type="spellEnd"/>
-      <w:r>
-        <w:t xml:space="preserve">” was given to me by one of my tutors and came highly recommended. Once I learned how to use the program, creating databases were </w:t>
+        <w:t xml:space="preserve">“SQLiteDatabaseBrowser” was given to me by one of my tutors and came highly recommended. Once I learned how to use the program, creating databases were </w:t>
       </w:r>
       <w:r>
         <w:t xml:space="preserve">a breeze and I highly recommend other students use this method going forward. The program </w:t>
       </w:r>
       <w:r>
-        <w:t xml:space="preserve">is easy to navigate, you simply import the excel files you wish to </w:t>
-      </w:r>
-      <w:proofErr w:type="gramStart"/>
-      <w:r>
-        <w:t>use</w:t>
-      </w:r>
-      <w:proofErr w:type="gramEnd"/>
+        <w:t xml:space="preserve">is easy to navigate, you simply import the excel files you wish to use and </w:t>
+      </w:r>
+      <w:r>
+        <w:t xml:space="preserve">it creates all the tables based on the columns you have. You can make changes </w:t>
+      </w:r>
+      <w:r>
+        <w:t>after,</w:t>
+      </w:r>
+      <w:r>
+        <w:t xml:space="preserve"> but I found it easier to do all the </w:t>
+      </w:r>
+      <w:r>
+        <w:t>necessary cleanup</w:t>
+      </w:r>
+      <w:r>
+        <w:t xml:space="preserve"> to the columns on pandas prior to running them through this system to create the Databases. </w:t>
+      </w:r>
+      <w:r>
+        <w:t xml:space="preserve">Once we had our databases it was on to the next step of creating our </w:t>
+      </w:r>
+      <w:r>
+        <w:t>HTML</w:t>
+      </w:r>
       <w:r>
         <w:t xml:space="preserve"> and </w:t>
       </w:r>
       <w:r>
-        <w:t xml:space="preserve">it creates all the tables based on the columns you have. You can make changes </w:t>
-      </w:r>
-      <w:r>
-        <w:t>after,</w:t>
-      </w:r>
-      <w:r>
-        <w:t xml:space="preserve"> but I found it easier to do all the </w:t>
-      </w:r>
-      <w:r>
-        <w:t>necessary cleanup</w:t>
-      </w:r>
-      <w:r>
-        <w:t xml:space="preserve"> to the columns on pandas prior to running them through this system to create the Databases. </w:t>
-      </w:r>
-      <w:r>
-        <w:t xml:space="preserve">Once we had our databases it was on to the next step of creating our </w:t>
-      </w:r>
-      <w:r>
-        <w:t>HTML</w:t>
-      </w:r>
-      <w:r>
-        <w:t xml:space="preserve"> and </w:t>
-      </w:r>
-      <w:proofErr w:type="gramStart"/>
-      <w:r>
-        <w:t>website as a whole</w:t>
-      </w:r>
-      <w:proofErr w:type="gramEnd"/>
-      <w:r>
-        <w:t>.</w:t>
+        <w:t>website as a whole.</w:t>
       </w:r>
     </w:p>
     <w:p/>
@@ -232,132 +179,12 @@
         <w:t xml:space="preserve"> </w:t>
       </w:r>
       <w:r>
-        <w:t xml:space="preserve">Using the skills obtained in the previous module for mapping and </w:t>
-      </w:r>
-      <w:proofErr w:type="spellStart"/>
-      <w:r>
-        <w:t>geojson</w:t>
-      </w:r>
-      <w:proofErr w:type="spellEnd"/>
-      <w:r>
-        <w:t xml:space="preserve"> files, I created an interactive world map to appear. As you can see, when hovering over each country, an outline </w:t>
-      </w:r>
-      <w:proofErr w:type="gramStart"/>
-      <w:r>
-        <w:t>shows</w:t>
-      </w:r>
-      <w:proofErr w:type="gramEnd"/>
-      <w:r>
-        <w:t xml:space="preserve"> and the selected country is than </w:t>
-      </w:r>
-      <w:proofErr w:type="spellStart"/>
-      <w:r>
-        <w:t>gray'ed</w:t>
-      </w:r>
-      <w:proofErr w:type="spellEnd"/>
-      <w:r>
-        <w:t xml:space="preserve"> out. I </w:t>
-      </w:r>
-      <w:proofErr w:type="spellStart"/>
-      <w:r>
-        <w:t>acheived</w:t>
-      </w:r>
-      <w:proofErr w:type="spellEnd"/>
-      <w:r>
-        <w:t xml:space="preserve"> this visualization </w:t>
-      </w:r>
-      <w:proofErr w:type="gramStart"/>
-      <w:r>
-        <w:t>through the use of</w:t>
-      </w:r>
-      <w:proofErr w:type="gramEnd"/>
-      <w:r>
-        <w:t xml:space="preserve"> polygons for each "marker". I used a pre-existing </w:t>
-      </w:r>
-      <w:proofErr w:type="spellStart"/>
-      <w:r>
-        <w:t>geojson</w:t>
-      </w:r>
-      <w:proofErr w:type="spellEnd"/>
-      <w:r>
-        <w:t xml:space="preserve"> database for the coordinates of each country and created a tile layer for the world map, which as you can see, </w:t>
-      </w:r>
-      <w:proofErr w:type="gramStart"/>
-      <w:r>
-        <w:t>is located in</w:t>
-      </w:r>
-      <w:proofErr w:type="gramEnd"/>
-      <w:r>
-        <w:t xml:space="preserve"> the top right quadrant of the html webpage.</w:t>
+        <w:t>Using the skills obtained in the previous module for mapping and geojson files, I created an interactive world map to appear. As you can see, when hovering over each country, an outline shows and the selected country is than gray'ed out. I acheived this visualization through the use of polygons for each "marker". I used a pre-existing geojson database for the coordinates of each country and created a tile layer for the world map, which as you can see, is located in the top right quadrant of the html webpage.</w:t>
       </w:r>
     </w:p>
     <w:p>
       <w:r>
-        <w:t>Since the pre-</w:t>
-      </w:r>
-      <w:proofErr w:type="spellStart"/>
-      <w:r>
-        <w:t>exisiting</w:t>
-      </w:r>
-      <w:proofErr w:type="spellEnd"/>
-      <w:r>
-        <w:t xml:space="preserve"> </w:t>
-      </w:r>
-      <w:proofErr w:type="spellStart"/>
-      <w:r>
-        <w:t>geojson</w:t>
-      </w:r>
-      <w:proofErr w:type="spellEnd"/>
-      <w:r>
-        <w:t xml:space="preserve"> library only contained the names of every country and the coordinates required to map the outline, I had to create a new database to retrieve other information required. I merged csv files using </w:t>
-      </w:r>
-      <w:proofErr w:type="spellStart"/>
-      <w:r>
-        <w:t>jupyter</w:t>
-      </w:r>
-      <w:proofErr w:type="spellEnd"/>
-      <w:r>
-        <w:t xml:space="preserve">-notebook that were found online with the statistics for the categories we wanted to cover. Each countries' current population as well as </w:t>
-      </w:r>
-      <w:proofErr w:type="spellStart"/>
-      <w:r>
-        <w:t>feritility</w:t>
-      </w:r>
-      <w:proofErr w:type="spellEnd"/>
-      <w:r>
-        <w:t xml:space="preserve"> rate, median age, land area, yearly percentage population change and the net change of population. Once the </w:t>
-      </w:r>
-      <w:proofErr w:type="spellStart"/>
-      <w:r>
-        <w:t>dataframes</w:t>
-      </w:r>
-      <w:proofErr w:type="spellEnd"/>
-      <w:r>
-        <w:t xml:space="preserve"> were merged successfully, using SQLite/</w:t>
-      </w:r>
-      <w:proofErr w:type="spellStart"/>
-      <w:r>
-        <w:t>SQLAlchemy</w:t>
-      </w:r>
-      <w:proofErr w:type="spellEnd"/>
-      <w:r>
-        <w:t xml:space="preserve"> and flask </w:t>
-      </w:r>
-      <w:proofErr w:type="spellStart"/>
-      <w:r>
-        <w:t>api's</w:t>
-      </w:r>
-      <w:proofErr w:type="spellEnd"/>
-      <w:r>
-        <w:t xml:space="preserve"> by running a python file, all the world population data was ready to be accessed. The next step in our project was to create the </w:t>
-      </w:r>
-      <w:proofErr w:type="gramStart"/>
-      <w:r>
-        <w:t>drop down</w:t>
-      </w:r>
-      <w:proofErr w:type="gramEnd"/>
-      <w:r>
-        <w:t xml:space="preserve"> menu on the webpage.</w:t>
+        <w:t>Since the pre-exisiting geojson library only contained the names of every country and the coordinates required to map the outline, I had to create a new database to retrieve other information required. I merged csv files using jupyter-notebook that were found online with the statistics for the categories we wanted to cover. Each countries' current population as well as feritility rate, median age, land area, yearly percentage population change and the net change of population. Once the dataframes were merged successfully, using SQLite/SQLAlchemy and flask api's by running a python file, all the world population data was ready to be accessed. The next step in our project was to create the drop down menu on the webpage.</w:t>
       </w:r>
     </w:p>
     <w:p/>
@@ -370,72 +197,35 @@
         <w:t>Justin</w:t>
       </w:r>
       <w:r>
-        <w:t xml:space="preserve">: Using the previously mentioned Databases, we started work on the </w:t>
-      </w:r>
-      <w:proofErr w:type="gramStart"/>
-      <w:r>
-        <w:t>drop down</w:t>
-      </w:r>
-      <w:proofErr w:type="gramEnd"/>
-      <w:r>
-        <w:t xml:space="preserve"> menu. The most difficult part in this step was visualizing the process needed to attach the correct data to the </w:t>
-      </w:r>
-      <w:proofErr w:type="gramStart"/>
-      <w:r>
-        <w:t>drop down</w:t>
-      </w:r>
-      <w:proofErr w:type="gramEnd"/>
-      <w:r>
-        <w:t xml:space="preserve"> menu.  Conveniently the d3 </w:t>
-      </w:r>
-      <w:proofErr w:type="spellStart"/>
-      <w:r>
-        <w:t>Javascript</w:t>
-      </w:r>
-      <w:proofErr w:type="spellEnd"/>
-      <w:r>
-        <w:t xml:space="preserve"> library possesses all the needed functions and tools to do so. First </w:t>
+        <w:t xml:space="preserve">: Using the previously mentioned Databases, we started work on the drop down menu. The most difficult part in this step was visualizing the process needed to attach the correct data to the drop down menu.  Conveniently the d3 Javascript library possesses all the needed functions and tools to do so. First </w:t>
       </w:r>
       <w:r>
         <w:lastRenderedPageBreak/>
-        <w:t>a constant variable was set along with d</w:t>
-      </w:r>
-      <w:proofErr w:type="gramStart"/>
-      <w:r>
-        <w:t>3.select</w:t>
-      </w:r>
-      <w:proofErr w:type="gramEnd"/>
-      <w:r>
-        <w:t xml:space="preserve">() to store the menu’s id which was held as a “select” element in our html code. Then a simple list was made to store the names of the top 10 most populous countries. Next, an arrow function was performed for each country in the list </w:t>
-      </w:r>
-      <w:proofErr w:type="gramStart"/>
-      <w:r>
-        <w:t>using .</w:t>
-      </w:r>
-      <w:proofErr w:type="spellStart"/>
-      <w:r>
-        <w:t>forEach</w:t>
-      </w:r>
-      <w:proofErr w:type="spellEnd"/>
-      <w:proofErr w:type="gramEnd"/>
-      <w:r>
-        <w:t xml:space="preserve">() to append text of each option element  in the html select elements, which are now the countries names. Finally the dropdown menu variable was given an event </w:t>
-      </w:r>
-      <w:proofErr w:type="gramStart"/>
-      <w:r>
-        <w:t>listener .on</w:t>
-      </w:r>
-      <w:proofErr w:type="gramEnd"/>
-      <w:r>
-        <w:t xml:space="preserve">(‘change’) to perform the </w:t>
-      </w:r>
-      <w:proofErr w:type="spellStart"/>
-      <w:r>
-        <w:t>newChange</w:t>
-      </w:r>
-      <w:proofErr w:type="spellEnd"/>
-      <w:r>
-        <w:t>() function, which is responsible for building charts and setting the population info based on the selected country or in other words a change to the drop down menu. Once the drop down was running, with the ability to call on whichever country the user selects, 3 visualizations were present. A bar graph, a line graph and a pie chart. We selected these visualizations for the fact that they create a very easily digestible method for interpreting the data. Some of the conclusions that came from analyzing the line graph are that due to the slowing down of China’s year over year population growth, as of the 2023 numbers India is now the worlds most populous country. This makes sense when we factor in that based on our data, China’s fertility rate has been in decline since 1965.Furthermore, the country with the highest relative population growth is Nigeria, shown with the strong positive curve in their data. Seeing that Nigeria is the only country on the top 10 list with a positive yearly percentage change in population above 2% since 2015 and has maintained a fertility rate above 5 since 1955 at least, we can infer with confidence as to why their population growth has been the way it is. To round off our visualizations, a well constructed bar graph and pie chart were designed.</w:t>
+        <w:t xml:space="preserve">a constant variable was set along with d3.select() to store the menu’s id which was held as a “select” element in our html code. Then a simple list was made to store the names of the top 10 most populous countries. Next, an arrow function was performed for each country in the list using .forEach() to append </w:t>
+      </w:r>
+      <w:r>
+        <w:t>a new</w:t>
+      </w:r>
+      <w:r>
+        <w:t xml:space="preserve"> option element  </w:t>
+      </w:r>
+      <w:r>
+        <w:t>in the dropdown and</w:t>
+      </w:r>
+      <w:r>
+        <w:t xml:space="preserve"> set the text content with .text() to the countryName variable</w:t>
+      </w:r>
+      <w:r>
+        <w:t>.</w:t>
+      </w:r>
+      <w:r>
+        <w:t xml:space="preserve"> Resulting in each country </w:t>
+      </w:r>
+      <w:r>
+        <w:t xml:space="preserve">in the list being added to the drop down menu. </w:t>
+      </w:r>
+      <w:r>
+        <w:t xml:space="preserve"> Finally the dropdown menu variable was given an event listener .on(‘change’) to perform the newChange() function, which is responsible for building charts and setting the population info based on the selected country or in other words a change to the drop down menu. Once the drop down was running, with the ability to call on whichever country the user selects, 3 visualizations were present. A bar graph, a line graph and a pie chart. We selected these visualizations for the fact that they create a very easily digestible method for interpreting the data. Some of the conclusions that came from analyzing the line graph are that due to the slowing down of China’s year over year population growth, as of the 2023 numbers India is now the worlds most populous country. This makes sense when we factor in that based on our data, China’s fertility rate has been in decline since 1965.Furthermore, the country with the highest relative population growth is Nigeria, shown with the strong positive curve in their data. Seeing that Nigeria is the only country on the top 10 list with a positive yearly percentage change in population above 2% since 2015 and has maintained a fertility rate above 5 since 1955 at least, we can infer with confidence as to why their population growth has been the way it is. To round off our visualizations, a well constructed bar graph and pie chart were designed.</w:t>
       </w:r>
     </w:p>
     <w:p/>
@@ -447,15 +237,7 @@
         <w:t>Rebeca</w:t>
       </w:r>
       <w:r>
-        <w:t xml:space="preserve">: </w:t>
-      </w:r>
-      <w:proofErr w:type="gramStart"/>
-      <w:r>
-        <w:t>In order to</w:t>
-      </w:r>
-      <w:proofErr w:type="gramEnd"/>
-      <w:r>
-        <w:t xml:space="preserve"> create the bar graph and pie chart, I first had to amend the size of the containers as well as the sequence of the demographics table on the top-left hand side of the webpage as well as the 3 visualizations that you see at the bottom of the page, that is the bar graph, line plot and the pie chart. This change was done through the </w:t>
+        <w:t xml:space="preserve">: In order to create the bar graph and pie chart, I first had to amend the size of the containers as well as the sequence of the demographics table on the top-left hand side of the webpage as well as the 3 visualizations that you see at the bottom of the page, that is the bar graph, line plot and the pie chart. This change was done through the </w:t>
       </w:r>
       <w:r>
         <w:t>HTML</w:t>
@@ -467,23 +249,7 @@
         <w:t>ed</w:t>
       </w:r>
       <w:r>
-        <w:t xml:space="preserve">, the layout of the webpage became as you see it before you. The biggest challenge I encountered was believe it or not making the thickness of the bar graph to one that was appropriate. But once I was able to get the bar graph and pie chart completed and </w:t>
-      </w:r>
-      <w:proofErr w:type="gramStart"/>
-      <w:r>
-        <w:t>all of</w:t>
-      </w:r>
-      <w:proofErr w:type="gramEnd"/>
-      <w:r>
-        <w:t xml:space="preserve"> the visualizations and datasets situated properly on the webpage, the data we were working with again became more easily digestible. Some of the conclusions I came to be looking at the visualizations are as follows. Our top 10 countries account for 57.2% of the world's total population. Just China and India alone account for 35.5%. It’s interesting to note however, that since the baby boom, the fertility rate has been on a steady decline. Thank </w:t>
-      </w:r>
-      <w:proofErr w:type="gramStart"/>
-      <w:r>
-        <w:t>you instructors and fellow classmates</w:t>
-      </w:r>
-      <w:proofErr w:type="gramEnd"/>
-      <w:r>
-        <w:t xml:space="preserve"> for listening to our presentation and we hope you learned something about world population data or maybe are now interested in looking more into our website to come to your own conclusions. We now open the floor for questions.</w:t>
+        <w:t>, the layout of the webpage became as you see it before you. The biggest challenge I encountered was believe it or not making the thickness of the bar graph to one that was appropriate. But once I was able to get the bar graph and pie chart completed and all of the visualizations and datasets situated properly on the webpage, the data we were working with again became more easily digestible. Some of the conclusions I came to be looking at the visualizations are as follows. Our top 10 countries account for 57.2% of the world's total population. Just China and India alone account for 35.5%. It’s interesting to note however, that since the baby boom, the fertility rate has been on a steady decline. Thank you instructors and fellow classmates for listening to our presentation and we hope you learned something about world population data or maybe are now interested in looking more into our website to come to your own conclusions. We now open the floor for questions.</w:t>
       </w:r>
     </w:p>
     <w:p/>

</xml_diff>